<commit_message>
trying to get ggpubr table to work
</commit_message>
<xml_diff>
--- a/black-sea-bass/Tailored_indicators/indicator-analysis2.docx
+++ b/black-sea-bass/Tailored_indicators/indicator-analysis2.docx
@@ -53,7 +53,7 @@
         <w:pStyle w:val="Date"/>
       </w:pPr>
       <w:r>
-        <w:t xml:space="preserve">28</w:t>
+        <w:t xml:space="preserve">29</w:t>
       </w:r>
       <w:r>
         <w:t xml:space="preserve"> </w:t>
@@ -2643,7 +2643,1006 @@
         <w:rPr>
           <w:rStyle w:val="VerbatimChar"/>
         </w:rPr>
-        <w:t xml:space="preserve">## integer(0)</w:t>
+        <w:t xml:space="preserve">## row col </w:t>
+      </w:r>
+      <w:r>
+        <w:br/>
+      </w:r>
+      <w:r>
+        <w:rPr>
+          <w:rStyle w:val="VerbatimChar"/>
+        </w:rPr>
+        <w:t xml:space="preserve">##   1   2 </w:t>
+      </w:r>
+      <w:r>
+        <w:br/>
+      </w:r>
+      <w:r>
+        <w:rPr>
+          <w:rStyle w:val="VerbatimChar"/>
+        </w:rPr>
+        <w:t xml:space="preserve">## [1] 1</w:t>
+      </w:r>
+      <w:r>
+        <w:br/>
+      </w:r>
+      <w:r>
+        <w:rPr>
+          <w:rStyle w:val="VerbatimChar"/>
+        </w:rPr>
+        <w:t xml:space="preserve">## [1] 2</w:t>
+      </w:r>
+      <w:r>
+        <w:br/>
+      </w:r>
+      <w:r>
+        <w:rPr>
+          <w:rStyle w:val="VerbatimChar"/>
+        </w:rPr>
+        <w:t xml:space="preserve">## row col </w:t>
+      </w:r>
+      <w:r>
+        <w:br/>
+      </w:r>
+      <w:r>
+        <w:rPr>
+          <w:rStyle w:val="VerbatimChar"/>
+        </w:rPr>
+        <w:t xml:space="preserve">##   2   2 </w:t>
+      </w:r>
+      <w:r>
+        <w:br/>
+      </w:r>
+      <w:r>
+        <w:rPr>
+          <w:rStyle w:val="VerbatimChar"/>
+        </w:rPr>
+        <w:t xml:space="preserve">## [1] 2</w:t>
+      </w:r>
+      <w:r>
+        <w:br/>
+      </w:r>
+      <w:r>
+        <w:rPr>
+          <w:rStyle w:val="VerbatimChar"/>
+        </w:rPr>
+        <w:t xml:space="preserve">## [1] 2</w:t>
+      </w:r>
+      <w:r>
+        <w:br/>
+      </w:r>
+      <w:r>
+        <w:rPr>
+          <w:rStyle w:val="VerbatimChar"/>
+        </w:rPr>
+        <w:t xml:space="preserve">## row col </w:t>
+      </w:r>
+      <w:r>
+        <w:br/>
+      </w:r>
+      <w:r>
+        <w:rPr>
+          <w:rStyle w:val="VerbatimChar"/>
+        </w:rPr>
+        <w:t xml:space="preserve">##   5   2 </w:t>
+      </w:r>
+      <w:r>
+        <w:br/>
+      </w:r>
+      <w:r>
+        <w:rPr>
+          <w:rStyle w:val="VerbatimChar"/>
+        </w:rPr>
+        <w:t xml:space="preserve">## [1] 5</w:t>
+      </w:r>
+      <w:r>
+        <w:br/>
+      </w:r>
+      <w:r>
+        <w:rPr>
+          <w:rStyle w:val="VerbatimChar"/>
+        </w:rPr>
+        <w:t xml:space="preserve">## [1] 2</w:t>
+      </w:r>
+      <w:r>
+        <w:br/>
+      </w:r>
+      <w:r>
+        <w:rPr>
+          <w:rStyle w:val="VerbatimChar"/>
+        </w:rPr>
+        <w:t xml:space="preserve">## row col </w:t>
+      </w:r>
+      <w:r>
+        <w:br/>
+      </w:r>
+      <w:r>
+        <w:rPr>
+          <w:rStyle w:val="VerbatimChar"/>
+        </w:rPr>
+        <w:t xml:space="preserve">##   2   3 </w:t>
+      </w:r>
+      <w:r>
+        <w:br/>
+      </w:r>
+      <w:r>
+        <w:rPr>
+          <w:rStyle w:val="VerbatimChar"/>
+        </w:rPr>
+        <w:t xml:space="preserve">## [1] 2</w:t>
+      </w:r>
+      <w:r>
+        <w:br/>
+      </w:r>
+      <w:r>
+        <w:rPr>
+          <w:rStyle w:val="VerbatimChar"/>
+        </w:rPr>
+        <w:t xml:space="preserve">## [1] 3</w:t>
+      </w:r>
+      <w:r>
+        <w:br/>
+      </w:r>
+      <w:r>
+        <w:rPr>
+          <w:rStyle w:val="VerbatimChar"/>
+        </w:rPr>
+        <w:t xml:space="preserve">## row col </w:t>
+      </w:r>
+      <w:r>
+        <w:br/>
+      </w:r>
+      <w:r>
+        <w:rPr>
+          <w:rStyle w:val="VerbatimChar"/>
+        </w:rPr>
+        <w:t xml:space="preserve">##   5   3 </w:t>
+      </w:r>
+      <w:r>
+        <w:br/>
+      </w:r>
+      <w:r>
+        <w:rPr>
+          <w:rStyle w:val="VerbatimChar"/>
+        </w:rPr>
+        <w:t xml:space="preserve">## [1] 5</w:t>
+      </w:r>
+      <w:r>
+        <w:br/>
+      </w:r>
+      <w:r>
+        <w:rPr>
+          <w:rStyle w:val="VerbatimChar"/>
+        </w:rPr>
+        <w:t xml:space="preserve">## [1] 3</w:t>
+      </w:r>
+      <w:r>
+        <w:br/>
+      </w:r>
+      <w:r>
+        <w:rPr>
+          <w:rStyle w:val="VerbatimChar"/>
+        </w:rPr>
+        <w:t xml:space="preserve">## row col </w:t>
+      </w:r>
+      <w:r>
+        <w:br/>
+      </w:r>
+      <w:r>
+        <w:rPr>
+          <w:rStyle w:val="VerbatimChar"/>
+        </w:rPr>
+        <w:t xml:space="preserve">##   1   4 </w:t>
+      </w:r>
+      <w:r>
+        <w:br/>
+      </w:r>
+      <w:r>
+        <w:rPr>
+          <w:rStyle w:val="VerbatimChar"/>
+        </w:rPr>
+        <w:t xml:space="preserve">## [1] 1</w:t>
+      </w:r>
+      <w:r>
+        <w:br/>
+      </w:r>
+      <w:r>
+        <w:rPr>
+          <w:rStyle w:val="VerbatimChar"/>
+        </w:rPr>
+        <w:t xml:space="preserve">## [1] 4</w:t>
+      </w:r>
+      <w:r>
+        <w:br/>
+      </w:r>
+      <w:r>
+        <w:rPr>
+          <w:rStyle w:val="VerbatimChar"/>
+        </w:rPr>
+        <w:t xml:space="preserve">## row col </w:t>
+      </w:r>
+      <w:r>
+        <w:br/>
+      </w:r>
+      <w:r>
+        <w:rPr>
+          <w:rStyle w:val="VerbatimChar"/>
+        </w:rPr>
+        <w:t xml:space="preserve">##   1   6 </w:t>
+      </w:r>
+      <w:r>
+        <w:br/>
+      </w:r>
+      <w:r>
+        <w:rPr>
+          <w:rStyle w:val="VerbatimChar"/>
+        </w:rPr>
+        <w:t xml:space="preserve">## [1] 1</w:t>
+      </w:r>
+      <w:r>
+        <w:br/>
+      </w:r>
+      <w:r>
+        <w:rPr>
+          <w:rStyle w:val="VerbatimChar"/>
+        </w:rPr>
+        <w:t xml:space="preserve">## [1] 6</w:t>
+      </w:r>
+      <w:r>
+        <w:br/>
+      </w:r>
+      <w:r>
+        <w:rPr>
+          <w:rStyle w:val="VerbatimChar"/>
+        </w:rPr>
+        <w:t xml:space="preserve">## row col </w:t>
+      </w:r>
+      <w:r>
+        <w:br/>
+      </w:r>
+      <w:r>
+        <w:rPr>
+          <w:rStyle w:val="VerbatimChar"/>
+        </w:rPr>
+        <w:t xml:space="preserve">##   1   7 </w:t>
+      </w:r>
+      <w:r>
+        <w:br/>
+      </w:r>
+      <w:r>
+        <w:rPr>
+          <w:rStyle w:val="VerbatimChar"/>
+        </w:rPr>
+        <w:t xml:space="preserve">## [1] 1</w:t>
+      </w:r>
+      <w:r>
+        <w:br/>
+      </w:r>
+      <w:r>
+        <w:rPr>
+          <w:rStyle w:val="VerbatimChar"/>
+        </w:rPr>
+        <w:t xml:space="preserve">## [1] 7</w:t>
+      </w:r>
+      <w:r>
+        <w:br/>
+      </w:r>
+      <w:r>
+        <w:rPr>
+          <w:rStyle w:val="VerbatimChar"/>
+        </w:rPr>
+        <w:t xml:space="preserve">## row col </w:t>
+      </w:r>
+      <w:r>
+        <w:br/>
+      </w:r>
+      <w:r>
+        <w:rPr>
+          <w:rStyle w:val="VerbatimChar"/>
+        </w:rPr>
+        <w:t xml:space="preserve">##   1   8 </w:t>
+      </w:r>
+      <w:r>
+        <w:br/>
+      </w:r>
+      <w:r>
+        <w:rPr>
+          <w:rStyle w:val="VerbatimChar"/>
+        </w:rPr>
+        <w:t xml:space="preserve">## [1] 1</w:t>
+      </w:r>
+      <w:r>
+        <w:br/>
+      </w:r>
+      <w:r>
+        <w:rPr>
+          <w:rStyle w:val="VerbatimChar"/>
+        </w:rPr>
+        <w:t xml:space="preserve">## [1] 8</w:t>
+      </w:r>
+      <w:r>
+        <w:br/>
+      </w:r>
+      <w:r>
+        <w:rPr>
+          <w:rStyle w:val="VerbatimChar"/>
+        </w:rPr>
+        <w:t xml:space="preserve">## row col </w:t>
+      </w:r>
+      <w:r>
+        <w:br/>
+      </w:r>
+      <w:r>
+        <w:rPr>
+          <w:rStyle w:val="VerbatimChar"/>
+        </w:rPr>
+        <w:t xml:space="preserve">##   1   9 </w:t>
+      </w:r>
+      <w:r>
+        <w:br/>
+      </w:r>
+      <w:r>
+        <w:rPr>
+          <w:rStyle w:val="VerbatimChar"/>
+        </w:rPr>
+        <w:t xml:space="preserve">## [1] 1</w:t>
+      </w:r>
+      <w:r>
+        <w:br/>
+      </w:r>
+      <w:r>
+        <w:rPr>
+          <w:rStyle w:val="VerbatimChar"/>
+        </w:rPr>
+        <w:t xml:space="preserve">## [1] 9</w:t>
+      </w:r>
+      <w:r>
+        <w:br/>
+      </w:r>
+      <w:r>
+        <w:rPr>
+          <w:rStyle w:val="VerbatimChar"/>
+        </w:rPr>
+        <w:t xml:space="preserve">## row col </w:t>
+      </w:r>
+      <w:r>
+        <w:br/>
+      </w:r>
+      <w:r>
+        <w:rPr>
+          <w:rStyle w:val="VerbatimChar"/>
+        </w:rPr>
+        <w:t xml:space="preserve">##   1  10 </w:t>
+      </w:r>
+      <w:r>
+        <w:br/>
+      </w:r>
+      <w:r>
+        <w:rPr>
+          <w:rStyle w:val="VerbatimChar"/>
+        </w:rPr>
+        <w:t xml:space="preserve">## [1] 1</w:t>
+      </w:r>
+      <w:r>
+        <w:br/>
+      </w:r>
+      <w:r>
+        <w:rPr>
+          <w:rStyle w:val="VerbatimChar"/>
+        </w:rPr>
+        <w:t xml:space="preserve">## [1] 10</w:t>
+      </w:r>
+      <w:r>
+        <w:br/>
+      </w:r>
+      <w:r>
+        <w:rPr>
+          <w:rStyle w:val="VerbatimChar"/>
+        </w:rPr>
+        <w:t xml:space="preserve">## row col </w:t>
+      </w:r>
+      <w:r>
+        <w:br/>
+      </w:r>
+      <w:r>
+        <w:rPr>
+          <w:rStyle w:val="VerbatimChar"/>
+        </w:rPr>
+        <w:t xml:space="preserve">##   2  10 </w:t>
+      </w:r>
+      <w:r>
+        <w:br/>
+      </w:r>
+      <w:r>
+        <w:rPr>
+          <w:rStyle w:val="VerbatimChar"/>
+        </w:rPr>
+        <w:t xml:space="preserve">## [1] 2</w:t>
+      </w:r>
+      <w:r>
+        <w:br/>
+      </w:r>
+      <w:r>
+        <w:rPr>
+          <w:rStyle w:val="VerbatimChar"/>
+        </w:rPr>
+        <w:t xml:space="preserve">## [1] 10</w:t>
+      </w:r>
+      <w:r>
+        <w:br/>
+      </w:r>
+      <w:r>
+        <w:rPr>
+          <w:rStyle w:val="VerbatimChar"/>
+        </w:rPr>
+        <w:t xml:space="preserve">## row col </w:t>
+      </w:r>
+      <w:r>
+        <w:br/>
+      </w:r>
+      <w:r>
+        <w:rPr>
+          <w:rStyle w:val="VerbatimChar"/>
+        </w:rPr>
+        <w:t xml:space="preserve">##   3  10 </w:t>
+      </w:r>
+      <w:r>
+        <w:br/>
+      </w:r>
+      <w:r>
+        <w:rPr>
+          <w:rStyle w:val="VerbatimChar"/>
+        </w:rPr>
+        <w:t xml:space="preserve">## [1] 3</w:t>
+      </w:r>
+      <w:r>
+        <w:br/>
+      </w:r>
+      <w:r>
+        <w:rPr>
+          <w:rStyle w:val="VerbatimChar"/>
+        </w:rPr>
+        <w:t xml:space="preserve">## [1] 10</w:t>
+      </w:r>
+      <w:r>
+        <w:br/>
+      </w:r>
+      <w:r>
+        <w:rPr>
+          <w:rStyle w:val="VerbatimChar"/>
+        </w:rPr>
+        <w:t xml:space="preserve">## row col </w:t>
+      </w:r>
+      <w:r>
+        <w:br/>
+      </w:r>
+      <w:r>
+        <w:rPr>
+          <w:rStyle w:val="VerbatimChar"/>
+        </w:rPr>
+        <w:t xml:space="preserve">##   4  10 </w:t>
+      </w:r>
+      <w:r>
+        <w:br/>
+      </w:r>
+      <w:r>
+        <w:rPr>
+          <w:rStyle w:val="VerbatimChar"/>
+        </w:rPr>
+        <w:t xml:space="preserve">## [1] 4</w:t>
+      </w:r>
+      <w:r>
+        <w:br/>
+      </w:r>
+      <w:r>
+        <w:rPr>
+          <w:rStyle w:val="VerbatimChar"/>
+        </w:rPr>
+        <w:t xml:space="preserve">## [1] 10</w:t>
+      </w:r>
+      <w:r>
+        <w:br/>
+      </w:r>
+      <w:r>
+        <w:rPr>
+          <w:rStyle w:val="VerbatimChar"/>
+        </w:rPr>
+        <w:t xml:space="preserve">## row col </w:t>
+      </w:r>
+      <w:r>
+        <w:br/>
+      </w:r>
+      <w:r>
+        <w:rPr>
+          <w:rStyle w:val="VerbatimChar"/>
+        </w:rPr>
+        <w:t xml:space="preserve">##   5  10 </w:t>
+      </w:r>
+      <w:r>
+        <w:br/>
+      </w:r>
+      <w:r>
+        <w:rPr>
+          <w:rStyle w:val="VerbatimChar"/>
+        </w:rPr>
+        <w:t xml:space="preserve">## [1] 5</w:t>
+      </w:r>
+      <w:r>
+        <w:br/>
+      </w:r>
+      <w:r>
+        <w:rPr>
+          <w:rStyle w:val="VerbatimChar"/>
+        </w:rPr>
+        <w:t xml:space="preserve">## [1] 10</w:t>
+      </w:r>
+      <w:r>
+        <w:br/>
+      </w:r>
+      <w:r>
+        <w:rPr>
+          <w:rStyle w:val="VerbatimChar"/>
+        </w:rPr>
+        <w:t xml:space="preserve">## row col </w:t>
+      </w:r>
+      <w:r>
+        <w:br/>
+      </w:r>
+      <w:r>
+        <w:rPr>
+          <w:rStyle w:val="VerbatimChar"/>
+        </w:rPr>
+        <w:t xml:space="preserve">##   1  11 </w:t>
+      </w:r>
+      <w:r>
+        <w:br/>
+      </w:r>
+      <w:r>
+        <w:rPr>
+          <w:rStyle w:val="VerbatimChar"/>
+        </w:rPr>
+        <w:t xml:space="preserve">## [1] 1</w:t>
+      </w:r>
+      <w:r>
+        <w:br/>
+      </w:r>
+      <w:r>
+        <w:rPr>
+          <w:rStyle w:val="VerbatimChar"/>
+        </w:rPr>
+        <w:t xml:space="preserve">## [1] 11</w:t>
+      </w:r>
+      <w:r>
+        <w:br/>
+      </w:r>
+      <w:r>
+        <w:rPr>
+          <w:rStyle w:val="VerbatimChar"/>
+        </w:rPr>
+        <w:t xml:space="preserve">## row col </w:t>
+      </w:r>
+      <w:r>
+        <w:br/>
+      </w:r>
+      <w:r>
+        <w:rPr>
+          <w:rStyle w:val="VerbatimChar"/>
+        </w:rPr>
+        <w:t xml:space="preserve">##   2  11 </w:t>
+      </w:r>
+      <w:r>
+        <w:br/>
+      </w:r>
+      <w:r>
+        <w:rPr>
+          <w:rStyle w:val="VerbatimChar"/>
+        </w:rPr>
+        <w:t xml:space="preserve">## [1] 2</w:t>
+      </w:r>
+      <w:r>
+        <w:br/>
+      </w:r>
+      <w:r>
+        <w:rPr>
+          <w:rStyle w:val="VerbatimChar"/>
+        </w:rPr>
+        <w:t xml:space="preserve">## [1] 11</w:t>
+      </w:r>
+      <w:r>
+        <w:br/>
+      </w:r>
+      <w:r>
+        <w:rPr>
+          <w:rStyle w:val="VerbatimChar"/>
+        </w:rPr>
+        <w:t xml:space="preserve">## row col </w:t>
+      </w:r>
+      <w:r>
+        <w:br/>
+      </w:r>
+      <w:r>
+        <w:rPr>
+          <w:rStyle w:val="VerbatimChar"/>
+        </w:rPr>
+        <w:t xml:space="preserve">##   3  11 </w:t>
+      </w:r>
+      <w:r>
+        <w:br/>
+      </w:r>
+      <w:r>
+        <w:rPr>
+          <w:rStyle w:val="VerbatimChar"/>
+        </w:rPr>
+        <w:t xml:space="preserve">## [1] 3</w:t>
+      </w:r>
+      <w:r>
+        <w:br/>
+      </w:r>
+      <w:r>
+        <w:rPr>
+          <w:rStyle w:val="VerbatimChar"/>
+        </w:rPr>
+        <w:t xml:space="preserve">## [1] 11</w:t>
+      </w:r>
+      <w:r>
+        <w:br/>
+      </w:r>
+      <w:r>
+        <w:rPr>
+          <w:rStyle w:val="VerbatimChar"/>
+        </w:rPr>
+        <w:t xml:space="preserve">## row col </w:t>
+      </w:r>
+      <w:r>
+        <w:br/>
+      </w:r>
+      <w:r>
+        <w:rPr>
+          <w:rStyle w:val="VerbatimChar"/>
+        </w:rPr>
+        <w:t xml:space="preserve">##   4  11 </w:t>
+      </w:r>
+      <w:r>
+        <w:br/>
+      </w:r>
+      <w:r>
+        <w:rPr>
+          <w:rStyle w:val="VerbatimChar"/>
+        </w:rPr>
+        <w:t xml:space="preserve">## [1] 4</w:t>
+      </w:r>
+      <w:r>
+        <w:br/>
+      </w:r>
+      <w:r>
+        <w:rPr>
+          <w:rStyle w:val="VerbatimChar"/>
+        </w:rPr>
+        <w:t xml:space="preserve">## [1] 11</w:t>
+      </w:r>
+      <w:r>
+        <w:br/>
+      </w:r>
+      <w:r>
+        <w:rPr>
+          <w:rStyle w:val="VerbatimChar"/>
+        </w:rPr>
+        <w:t xml:space="preserve">## row col </w:t>
+      </w:r>
+      <w:r>
+        <w:br/>
+      </w:r>
+      <w:r>
+        <w:rPr>
+          <w:rStyle w:val="VerbatimChar"/>
+        </w:rPr>
+        <w:t xml:space="preserve">##   5  11 </w:t>
+      </w:r>
+      <w:r>
+        <w:br/>
+      </w:r>
+      <w:r>
+        <w:rPr>
+          <w:rStyle w:val="VerbatimChar"/>
+        </w:rPr>
+        <w:t xml:space="preserve">## [1] 5</w:t>
+      </w:r>
+      <w:r>
+        <w:br/>
+      </w:r>
+      <w:r>
+        <w:rPr>
+          <w:rStyle w:val="VerbatimChar"/>
+        </w:rPr>
+        <w:t xml:space="preserve">## [1] 11</w:t>
+      </w:r>
+      <w:r>
+        <w:br/>
+      </w:r>
+      <w:r>
+        <w:rPr>
+          <w:rStyle w:val="VerbatimChar"/>
+        </w:rPr>
+        <w:t xml:space="preserve">## row col </w:t>
+      </w:r>
+      <w:r>
+        <w:br/>
+      </w:r>
+      <w:r>
+        <w:rPr>
+          <w:rStyle w:val="VerbatimChar"/>
+        </w:rPr>
+        <w:t xml:space="preserve">##   1  12 </w:t>
+      </w:r>
+      <w:r>
+        <w:br/>
+      </w:r>
+      <w:r>
+        <w:rPr>
+          <w:rStyle w:val="VerbatimChar"/>
+        </w:rPr>
+        <w:t xml:space="preserve">## [1] 1</w:t>
+      </w:r>
+      <w:r>
+        <w:br/>
+      </w:r>
+      <w:r>
+        <w:rPr>
+          <w:rStyle w:val="VerbatimChar"/>
+        </w:rPr>
+        <w:t xml:space="preserve">## [1] 12</w:t>
+      </w:r>
+      <w:r>
+        <w:br/>
+      </w:r>
+      <w:r>
+        <w:rPr>
+          <w:rStyle w:val="VerbatimChar"/>
+        </w:rPr>
+        <w:t xml:space="preserve">## row col </w:t>
+      </w:r>
+      <w:r>
+        <w:br/>
+      </w:r>
+      <w:r>
+        <w:rPr>
+          <w:rStyle w:val="VerbatimChar"/>
+        </w:rPr>
+        <w:t xml:space="preserve">##   5  12 </w:t>
+      </w:r>
+      <w:r>
+        <w:br/>
+      </w:r>
+      <w:r>
+        <w:rPr>
+          <w:rStyle w:val="VerbatimChar"/>
+        </w:rPr>
+        <w:t xml:space="preserve">## [1] 5</w:t>
+      </w:r>
+      <w:r>
+        <w:br/>
+      </w:r>
+      <w:r>
+        <w:rPr>
+          <w:rStyle w:val="VerbatimChar"/>
+        </w:rPr>
+        <w:t xml:space="preserve">## [1] 12</w:t>
+      </w:r>
+      <w:r>
+        <w:br/>
+      </w:r>
+      <w:r>
+        <w:rPr>
+          <w:rStyle w:val="VerbatimChar"/>
+        </w:rPr>
+        <w:t xml:space="preserve">## row col </w:t>
+      </w:r>
+      <w:r>
+        <w:br/>
+      </w:r>
+      <w:r>
+        <w:rPr>
+          <w:rStyle w:val="VerbatimChar"/>
+        </w:rPr>
+        <w:t xml:space="preserve">##   1  13 </w:t>
+      </w:r>
+      <w:r>
+        <w:br/>
+      </w:r>
+      <w:r>
+        <w:rPr>
+          <w:rStyle w:val="VerbatimChar"/>
+        </w:rPr>
+        <w:t xml:space="preserve">## [1] 1</w:t>
+      </w:r>
+      <w:r>
+        <w:br/>
+      </w:r>
+      <w:r>
+        <w:rPr>
+          <w:rStyle w:val="VerbatimChar"/>
+        </w:rPr>
+        <w:t xml:space="preserve">## [1] 13</w:t>
+      </w:r>
+      <w:r>
+        <w:br/>
+      </w:r>
+      <w:r>
+        <w:rPr>
+          <w:rStyle w:val="VerbatimChar"/>
+        </w:rPr>
+        <w:t xml:space="preserve">## row col </w:t>
+      </w:r>
+      <w:r>
+        <w:br/>
+      </w:r>
+      <w:r>
+        <w:rPr>
+          <w:rStyle w:val="VerbatimChar"/>
+        </w:rPr>
+        <w:t xml:space="preserve">##   5  13 </w:t>
+      </w:r>
+      <w:r>
+        <w:br/>
+      </w:r>
+      <w:r>
+        <w:rPr>
+          <w:rStyle w:val="VerbatimChar"/>
+        </w:rPr>
+        <w:t xml:space="preserve">## [1] 5</w:t>
+      </w:r>
+      <w:r>
+        <w:br/>
+      </w:r>
+      <w:r>
+        <w:rPr>
+          <w:rStyle w:val="VerbatimChar"/>
+        </w:rPr>
+        <w:t xml:space="preserve">## [1] 13</w:t>
+      </w:r>
+      <w:r>
+        <w:br/>
+      </w:r>
+      <w:r>
+        <w:rPr>
+          <w:rStyle w:val="VerbatimChar"/>
+        </w:rPr>
+        <w:t xml:space="preserve">## row col </w:t>
+      </w:r>
+      <w:r>
+        <w:br/>
+      </w:r>
+      <w:r>
+        <w:rPr>
+          <w:rStyle w:val="VerbatimChar"/>
+        </w:rPr>
+        <w:t xml:space="preserve">##   1  14 </w:t>
+      </w:r>
+      <w:r>
+        <w:br/>
+      </w:r>
+      <w:r>
+        <w:rPr>
+          <w:rStyle w:val="VerbatimChar"/>
+        </w:rPr>
+        <w:t xml:space="preserve">## [1] 1</w:t>
+      </w:r>
+      <w:r>
+        <w:br/>
+      </w:r>
+      <w:r>
+        <w:rPr>
+          <w:rStyle w:val="VerbatimChar"/>
+        </w:rPr>
+        <w:t xml:space="preserve">## [1] 14</w:t>
+      </w:r>
+      <w:r>
+        <w:br/>
+      </w:r>
+      <w:r>
+        <w:rPr>
+          <w:rStyle w:val="VerbatimChar"/>
+        </w:rPr>
+        <w:t xml:space="preserve">## row col </w:t>
+      </w:r>
+      <w:r>
+        <w:br/>
+      </w:r>
+      <w:r>
+        <w:rPr>
+          <w:rStyle w:val="VerbatimChar"/>
+        </w:rPr>
+        <w:t xml:space="preserve">##   5  14 </w:t>
+      </w:r>
+      <w:r>
+        <w:br/>
+      </w:r>
+      <w:r>
+        <w:rPr>
+          <w:rStyle w:val="VerbatimChar"/>
+        </w:rPr>
+        <w:t xml:space="preserve">## [1] 5</w:t>
+      </w:r>
+      <w:r>
+        <w:br/>
+      </w:r>
+      <w:r>
+        <w:rPr>
+          <w:rStyle w:val="VerbatimChar"/>
+        </w:rPr>
+        <w:t xml:space="preserve">## [1] 14</w:t>
+      </w:r>
+      <w:r>
+        <w:br/>
+      </w:r>
+      <w:r>
+        <w:rPr>
+          <w:rStyle w:val="VerbatimChar"/>
+        </w:rPr>
+        <w:t xml:space="preserve">## row col </w:t>
+      </w:r>
+      <w:r>
+        <w:br/>
+      </w:r>
+      <w:r>
+        <w:rPr>
+          <w:rStyle w:val="VerbatimChar"/>
+        </w:rPr>
+        <w:t xml:space="preserve">##   1  15 </w:t>
+      </w:r>
+      <w:r>
+        <w:br/>
+      </w:r>
+      <w:r>
+        <w:rPr>
+          <w:rStyle w:val="VerbatimChar"/>
+        </w:rPr>
+        <w:t xml:space="preserve">## [1] 1</w:t>
+      </w:r>
+      <w:r>
+        <w:br/>
+      </w:r>
+      <w:r>
+        <w:rPr>
+          <w:rStyle w:val="VerbatimChar"/>
+        </w:rPr>
+        <w:t xml:space="preserve">## [1] 15</w:t>
+      </w:r>
+      <w:r>
+        <w:br/>
+      </w:r>
+      <w:r>
+        <w:rPr>
+          <w:rStyle w:val="VerbatimChar"/>
+        </w:rPr>
+        <w:t xml:space="preserve">## row col </w:t>
+      </w:r>
+      <w:r>
+        <w:br/>
+      </w:r>
+      <w:r>
+        <w:rPr>
+          <w:rStyle w:val="VerbatimChar"/>
+        </w:rPr>
+        <w:t xml:space="preserve">##   5  15 </w:t>
+      </w:r>
+      <w:r>
+        <w:br/>
+      </w:r>
+      <w:r>
+        <w:rPr>
+          <w:rStyle w:val="VerbatimChar"/>
+        </w:rPr>
+        <w:t xml:space="preserve">## [1] 5</w:t>
+      </w:r>
+      <w:r>
+        <w:br/>
+      </w:r>
+      <w:r>
+        <w:rPr>
+          <w:rStyle w:val="VerbatimChar"/>
+        </w:rPr>
+        <w:t xml:space="preserve">## [1] 15</w:t>
       </w:r>
     </w:p>
     <w:p>

</xml_diff>